<commit_message>
sistemas 6 02 15
esto es el apunte
</commit_message>
<xml_diff>
--- a/Sistemas operativos 2/apuntes.docx
+++ b/Sistemas operativos 2/apuntes.docx
@@ -114,15 +114,7 @@
     </w:p>
     <w:p>
       <w:r>
-        <w:t xml:space="preserve">Son un conjunto de instrucciones ordenadas que se ejecutan de manera ordenada o </w:t>
-      </w:r>
-      <w:proofErr w:type="spellStart"/>
-      <w:r>
-        <w:t>simultanea</w:t>
-      </w:r>
-      <w:proofErr w:type="spellEnd"/>
-      <w:r>
-        <w:t>.</w:t>
+        <w:t>Son un conjunto de instrucciones ordenadas que se ejecutan de manera ordenada o simultanea.</w:t>
       </w:r>
     </w:p>
     <w:p>
@@ -246,13 +238,8 @@
       <w:r>
         <w:sym w:font="Wingdings" w:char="F0E0"/>
       </w:r>
-      <w:proofErr w:type="spellStart"/>
-      <w:r>
-        <w:t>ethertnet</w:t>
-      </w:r>
-      <w:proofErr w:type="spellEnd"/>
-      <w:r>
-        <w:t>-</w:t>
+      <w:r>
+        <w:t>ethertnet-</w:t>
       </w:r>
       <w:r>
         <w:sym w:font="Wingdings" w:char="F0E0"/>
@@ -503,23 +490,7 @@
         </w:numPr>
       </w:pPr>
       <w:r>
-        <w:t>Sistemas ubicuos (</w:t>
-      </w:r>
-      <w:proofErr w:type="spellStart"/>
-      <w:r>
-        <w:t>pervasive</w:t>
-      </w:r>
-      <w:proofErr w:type="spellEnd"/>
-      <w:r>
-        <w:t xml:space="preserve"> </w:t>
-      </w:r>
-      <w:proofErr w:type="spellStart"/>
-      <w:r>
-        <w:t>systems</w:t>
-      </w:r>
-      <w:proofErr w:type="spellEnd"/>
-      <w:r>
-        <w:t>).</w:t>
+        <w:t>Sistemas ubicuos (pervasive systems).</w:t>
       </w:r>
     </w:p>
     <w:p>
@@ -753,26 +724,16 @@
     <w:p>
       <w:r>
         <w:lastRenderedPageBreak/>
-        <w:t xml:space="preserve">Categorías o taxonomía de </w:t>
-      </w:r>
-      <w:proofErr w:type="spellStart"/>
-      <w:r>
-        <w:t>flym</w:t>
-      </w:r>
-      <w:proofErr w:type="spellEnd"/>
-      <w:r>
-        <w:t xml:space="preserve"> para los sistemas distribución.</w:t>
+        <w:t>Categorías o taxonomía de flym para los sistemas distribución.</w:t>
       </w:r>
     </w:p>
     <w:p>
       <w:r>
         <w:t xml:space="preserve">SISD - Single </w:t>
       </w:r>
-      <w:proofErr w:type="spellStart"/>
       <w:r>
         <w:t>Instruction</w:t>
       </w:r>
-      <w:proofErr w:type="spellEnd"/>
       <w:r>
         <w:t>, single Data.</w:t>
       </w:r>
@@ -784,19 +745,15 @@
       <w:r>
         <w:t xml:space="preserve">SIND – Singles </w:t>
       </w:r>
-      <w:proofErr w:type="spellStart"/>
       <w:r>
         <w:t>instruction</w:t>
       </w:r>
-      <w:proofErr w:type="spellEnd"/>
       <w:r>
         <w:t xml:space="preserve">, </w:t>
       </w:r>
-      <w:proofErr w:type="spellStart"/>
       <w:r>
         <w:t>multiple</w:t>
       </w:r>
-      <w:proofErr w:type="spellEnd"/>
       <w:r>
         <w:t xml:space="preserve"> data.</w:t>
       </w:r>
@@ -816,14 +773,12 @@
         </w:rPr>
         <w:t xml:space="preserve">MISD – multiple instruction single data – </w:t>
       </w:r>
-      <w:proofErr w:type="spellStart"/>
       <w:r>
         <w:rPr>
           <w:lang w:val="en-US"/>
         </w:rPr>
         <w:t>ninguna</w:t>
       </w:r>
-      <w:proofErr w:type="spellEnd"/>
     </w:p>
     <w:p>
       <w:pPr>
@@ -1060,15 +1015,7 @@
         <w:t>Es amplio</w:t>
       </w:r>
       <w:r>
-        <w:t xml:space="preserve"> para que denote cualquier sistema en el que varios CPU conectados entre </w:t>
-      </w:r>
-      <w:proofErr w:type="spellStart"/>
-      <w:r>
-        <w:t>si</w:t>
-      </w:r>
-      <w:proofErr w:type="spellEnd"/>
-      <w:r>
-        <w:t xml:space="preserve"> trabajen de manera conjunta en ciertas puntos dentro de una computadora local.</w:t>
+        <w:t xml:space="preserve"> para que denote cualquier sistema en el que varios CPU conectados entre si trabajen de manera conjunta en ciertas puntos dentro de una computadora local.</w:t>
       </w:r>
     </w:p>
     <w:p>
@@ -1119,15 +1066,7 @@
     </w:p>
     <w:p>
       <w:r>
-        <w:t xml:space="preserve">Es confiable ya que el trabajo es distribuido a muchas maquinas lo cual si una se llegara a suspender o caer, hay un </w:t>
-      </w:r>
-      <w:proofErr w:type="spellStart"/>
-      <w:r>
-        <w:t>backup</w:t>
-      </w:r>
-      <w:proofErr w:type="spellEnd"/>
-      <w:r>
-        <w:t xml:space="preserve"> de la información y este puede seguir continuando con los demás usuarios sin afectar el trabajo o la información.</w:t>
+        <w:t>Es confiable ya que el trabajo es distribuido a muchas maquinas lo cual si una se llegara a suspender o caer, hay un backup de la información y este puede seguir continuando con los demás usuarios sin afectar el trabajo o la información.</w:t>
       </w:r>
     </w:p>
     <w:p>
@@ -1208,13 +1147,8 @@
     </w:p>
     <w:p>
       <w:r>
-        <w:t xml:space="preserve">MIMD contiene memoria compartida por lo general se llama multiprocesadores o </w:t>
-      </w:r>
-      <w:proofErr w:type="spellStart"/>
-      <w:r>
-        <w:t>multi</w:t>
-      </w:r>
-      <w:proofErr w:type="spellEnd"/>
+        <w:t>MIMD contiene memoria compartida por lo general se llama multiprocesadores o multi</w:t>
+      </w:r>
       <w:r>
         <w:t>-</w:t>
       </w:r>
@@ -1235,15 +1169,7 @@
     </w:p>
     <w:p>
       <w:r>
-        <w:t xml:space="preserve">Como se ha visto en la taxonomía del </w:t>
-      </w:r>
-      <w:proofErr w:type="spellStart"/>
-      <w:r>
-        <w:t>flynn</w:t>
-      </w:r>
-      <w:proofErr w:type="spellEnd"/>
-      <w:r>
-        <w:t xml:space="preserve"> todos los sistemas distribuidos corresponden a la categoría MIMD.</w:t>
+        <w:t>Como se ha visto en la taxonomía del flynn todos los sistemas distribuidos corresponden a la categoría MIMD.</w:t>
       </w:r>
     </w:p>
     <w:p>
@@ -1273,15 +1199,7 @@
     </w:p>
     <w:p>
       <w:r>
-        <w:t>Basadas en conmutador: los dispositivos utilizan cableados individuales hacia un conmutador (</w:t>
-      </w:r>
-      <w:proofErr w:type="spellStart"/>
-      <w:r>
-        <w:t>switch</w:t>
-      </w:r>
-      <w:proofErr w:type="spellEnd"/>
-      <w:r>
-        <w:t>) que dirige los mensajes hacia el destino por la salida que corresponden respectivamente.</w:t>
+        <w:t>Basadas en conmutador: los dispositivos utilizan cableados individuales hacia un conmutador (switch) que dirige los mensajes hacia el destino por la salida que corresponden respectivamente.</w:t>
       </w:r>
     </w:p>
     <w:p>
@@ -1296,15 +1214,7 @@
     </w:p>
     <w:p>
       <w:r>
-        <w:t xml:space="preserve">Dos </w:t>
-      </w:r>
-      <w:proofErr w:type="spellStart"/>
-      <w:r>
-        <w:t>cpu</w:t>
-      </w:r>
-      <w:proofErr w:type="spellEnd"/>
-      <w:r>
-        <w:t xml:space="preserve"> conectados en la misma “tarjeta madre” o placa base es un sistema fuertemente acoplados.</w:t>
+        <w:t>Dos cpu conectados en la misma “tarjeta madre” o placa base es un sistema fuertemente acoplados.</w:t>
       </w:r>
     </w:p>
     <w:p>
@@ -1354,15 +1264,7 @@
         <w:jc w:val="both"/>
       </w:pPr>
       <w:r>
-        <w:t xml:space="preserve">Software débilmente acoplado: permite que las máquinas y los usuarios sean independientes entre </w:t>
-      </w:r>
-      <w:proofErr w:type="spellStart"/>
-      <w:r>
-        <w:t>si</w:t>
-      </w:r>
-      <w:proofErr w:type="spellEnd"/>
-      <w:r>
-        <w:t xml:space="preserve"> pero que interactúen en cierto grado cuando es necesario.</w:t>
+        <w:t>Software débilmente acoplado: permite que las máquinas y los usuarios sean independientes entre si pero que interactúen en cierto grado cuando es necesario.</w:t>
       </w:r>
     </w:p>
     <w:p>
@@ -1509,15 +1411,7 @@
     </w:p>
     <w:p>
       <w:r>
-        <w:t>Un sistema distribuido es aquel que se ejecuta en una colección de máquinas entrelazadas en una red pero que actúan como un “</w:t>
-      </w:r>
-      <w:proofErr w:type="spellStart"/>
-      <w:r>
-        <w:t>uniprocesador</w:t>
-      </w:r>
-      <w:proofErr w:type="spellEnd"/>
-      <w:r>
-        <w:t>” virtual.</w:t>
+        <w:t>Un sistema distribuido es aquel que se ejecuta en una colección de máquinas entrelazadas en una red pero que actúan como un “uniprocesador” virtual.</w:t>
       </w:r>
     </w:p>
     <w:p>
@@ -1615,15 +1509,7 @@
     </w:p>
     <w:p>
       <w:r>
-        <w:t xml:space="preserve">Es importante que sea flexible, es probable que este proceso tenga muchas salidas falsas y </w:t>
-      </w:r>
-      <w:proofErr w:type="gramStart"/>
-      <w:r>
-        <w:t>un</w:t>
-      </w:r>
-      <w:proofErr w:type="gramEnd"/>
-      <w:r>
-        <w:t xml:space="preserve"> considerable retroalimentación. Las decisiones de diseño que ahora parezcan razonables podrían </w:t>
+        <w:t xml:space="preserve">Es importante que sea flexible, es probable que este proceso tenga muchas salidas falsas y un considerable retroalimentación. Las decisiones de diseño que ahora parezcan razonables podrían </w:t>
       </w:r>
       <w:r>
         <w:lastRenderedPageBreak/>
@@ -1642,15 +1528,7 @@
     </w:p>
     <w:p>
       <w:r>
-        <w:t xml:space="preserve">Disponibilidad como acabamos de ver, se refiere a la fracción del tiempo en que se puede utilizar el sistema. El sistema de </w:t>
-      </w:r>
-      <w:proofErr w:type="spellStart"/>
-      <w:r>
-        <w:t>lamport</w:t>
-      </w:r>
-      <w:proofErr w:type="spellEnd"/>
-      <w:r>
-        <w:t xml:space="preserve"> no tiene buena calificación a este respecto. La disponibilidad, puede mejorar mediante un diseño que no exija el funcionamiento simultáneo de un número sustancial de componentes críticos.</w:t>
+        <w:t>Disponibilidad como acabamos de ver, se refiere a la fracción del tiempo en que se puede utilizar el sistema. El sistema de lamport no tiene buena calificación a este respecto. La disponibilidad, puede mejorar mediante un diseño que no exija el funcionamiento simultáneo de un número sustancial de componentes críticos.</w:t>
       </w:r>
     </w:p>
     <w:p>
@@ -1684,15 +1562,7 @@
     </w:p>
     <w:p>
       <w:r>
-        <w:t xml:space="preserve">La mayor parte de los sistemas distribuidos están diseñados para trabajar con unos cuantos cientos de </w:t>
-      </w:r>
-      <w:proofErr w:type="spellStart"/>
-      <w:r>
-        <w:t>cpu</w:t>
-      </w:r>
-      <w:proofErr w:type="spellEnd"/>
-      <w:r>
-        <w:t>. Es posible que los sistemas futuros tengan mayores órdenes de magnitud y las soluciones que funcionen bien para 200 máquinas fallen en manera total.</w:t>
+        <w:t>La mayor parte de los sistemas distribuidos están diseñados para trabajar con unos cuantos cientos de cpu. Es posible que los sistemas futuros tengan mayores órdenes de magnitud y las soluciones que funcionen bien para 200 máquinas fallen en manera total.</w:t>
       </w:r>
     </w:p>
     <w:p>
@@ -1702,6 +1572,141 @@
     </w:p>
     <w:p/>
     <w:p>
+      <w:r>
+        <w:br w:type="page"/>
+      </w:r>
+    </w:p>
+    <w:p>
+      <w:r>
+        <w:lastRenderedPageBreak/>
+        <w:t>Sistemas operativos distribuidos.</w:t>
+      </w:r>
+    </w:p>
+    <w:p>
+      <w:r>
+        <w:t>Amoeba es un sistema distribuido.</w:t>
+      </w:r>
+    </w:p>
+    <w:p>
+      <w:r>
+        <w:t>Este permite que una colección de CPU y equipo en ent/sal se comporten como una única computadora.</w:t>
+      </w:r>
+    </w:p>
+    <w:p>
+      <w:r>
+        <w:t>También proporciona elementos para la programación paralela.</w:t>
+      </w:r>
+    </w:p>
+    <w:p>
+      <w:r>
+        <w:t>Amoeba se originó en una universidad de Ámsterdam como un proyecto de investigación en cómputo distribuido y paralelo.</w:t>
+      </w:r>
+    </w:p>
+    <w:p>
+      <w:r>
+        <w:t>Muchos de los proyectos de investigación en los sistemas operativos distribuidos han partidos de un sistema existen (por ejemplo UNIX) al que le han agregado nuevas características de uso de redes y sistemas compartidos de archivos.</w:t>
+      </w:r>
+    </w:p>
+    <w:p>
+      <w:r>
+        <w:t>El proyecto Amoeba siguió un método diferente y desarrollo un nuevo sistema a partir de cero.</w:t>
+      </w:r>
+    </w:p>
+    <w:p>
+      <w:r>
+        <w:t>La idea fue tener un inicio en limpio para no tener que preocuparse por la compatibilidad retroactiva con los componentes del sistema base.</w:t>
+      </w:r>
+    </w:p>
+    <w:p>
+      <w:r>
+        <w:t>Para no tener que escribir todo el software de aplicación se añadió un paquete de emulación de UNIX.</w:t>
+      </w:r>
+    </w:p>
+    <w:p>
+      <w:pPr>
+        <w:jc w:val="both"/>
+      </w:pPr>
+      <w:r>
+        <w:t>El objetivo principal fue construir un sistema operativo distribuido transparente que para que los usuarios lo usen como un sistema de tiempo compartido en el que se pueden entre otras cosas ejecutar programas y almacenar archivos.</w:t>
+      </w:r>
+    </w:p>
+    <w:p>
+      <w:pPr>
+        <w:jc w:val="both"/>
+      </w:pPr>
+      <w:r>
+        <w:t>La diferencia estaba en que estas acciones en amoeba se realizan en varis computadoras dispersas en la red. Entre esas computadoras están los servidores de procesos y servidores de archivos, pero el usuario no es consciente de ello.</w:t>
+      </w:r>
+    </w:p>
+    <w:p>
+      <w:pPr>
+        <w:jc w:val="both"/>
+      </w:pPr>
+      <w:r>
+        <w:t>En amoeba no se tiene  el concepto de computadora de origen. Cuando un usuario entra al sistema, entra a este como un todo y no a una computadora específica, ya que estas no  tienen propietarios.</w:t>
+      </w:r>
+    </w:p>
+    <w:p>
+      <w:pPr>
+        <w:jc w:val="both"/>
+      </w:pPr>
+      <w:r>
+        <w:t>El intérprete de comandos que se ejecuta al entrar el usuario se ejecutan en una computadora arbitraria y los procesos o tareas requeridos por el usuario no se ejecutan precisamente sobre esa misma computadora del intérprete de comandos.</w:t>
+      </w:r>
+    </w:p>
+    <w:p>
+      <w:pPr>
+        <w:jc w:val="both"/>
+      </w:pPr>
+      <w:r>
+        <w:t>Amoeba busca de manera automática la computadora con la menor carga para ejecutar de nuevo cada comando.</w:t>
+      </w:r>
+    </w:p>
+    <w:p>
+      <w:pPr>
+        <w:jc w:val="both"/>
+      </w:pPr>
+      <w:r>
+        <w:t>Con el transcurrir de la sesión del usuario sus procesos estarán esparcidos por casi todas las computadoras del sistema.</w:t>
+      </w:r>
+    </w:p>
+    <w:p>
+      <w:pPr>
+        <w:jc w:val="both"/>
+      </w:pPr>
+      <w:r>
+        <w:t>En otras palabras, todos los recursos pertenecen al sistema como un todo y son controlados por el mismo.</w:t>
+      </w:r>
+    </w:p>
+    <w:p>
+      <w:pPr>
+        <w:jc w:val="both"/>
+      </w:pPr>
+      <w:r>
+        <w:t>Amoeba es transparente con respecto con la ubicación. Ya que es el sistema y no el usuario quien determina en que computadora debe ejecutarse los procesos sin que esto sea visible para el usuario.</w:t>
+      </w:r>
+    </w:p>
+    <w:p>
+      <w:pPr>
+        <w:jc w:val="both"/>
+      </w:pPr>
+      <w:r>
+        <w:t>El segundo objetivo de amoeba es proporcionar una estructura de prueba para la realización de experimentación con algoritmos, lenguajes y aplicaciones distribuidas paralelas.</w:t>
+      </w:r>
+    </w:p>
+    <w:p>
+      <w:pPr>
+        <w:jc w:val="both"/>
+      </w:pPr>
+      <w:r>
+        <w:lastRenderedPageBreak/>
+        <w:t>Amoeba ofrece soporte a investigaciones por medio de un lenguaje de nombre orca que fue diseñado e implementado en el sistema.</w:t>
+      </w:r>
+    </w:p>
+    <w:p>
+      <w:pPr>
+        <w:jc w:val="both"/>
+      </w:pPr>
       <w:bookmarkStart w:id="0" w:name="_GoBack"/>
       <w:bookmarkEnd w:id="0"/>
     </w:p>

</xml_diff>